<commit_message>
changes made in pdf
</commit_message>
<xml_diff>
--- a/report.docx
+++ b/report.docx
@@ -962,24 +962,107 @@
           <w:sz w:val="22"/>
           <w:szCs w:val="22"/>
         </w:rPr>
-        <w:t>Date Preparation</w:t>
-      </w:r>
-    </w:p>
-    <w:p>
-      <w:pPr>
-        <w:rPr>
-          <w:rFonts w:ascii="Times New Roman" w:hAnsi="Times New Roman" w:cs="Times New Roman"/>
-          <w:sz w:val="22"/>
-          <w:szCs w:val="22"/>
-        </w:rPr>
-      </w:pPr>
-      <w:r>
-        <w:rPr>
-          <w:rFonts w:ascii="Times New Roman" w:hAnsi="Times New Roman" w:cs="Times New Roman"/>
-          <w:sz w:val="22"/>
-          <w:szCs w:val="22"/>
-        </w:rPr>
-        <w:t>There are a lot a lot of missing and unformatted values in the columns such as rating and feedback</w:t>
+        <w:t>Dat</w:t>
+      </w:r>
+      <w:r>
+        <w:rPr>
+          <w:rFonts w:ascii="Times New Roman" w:hAnsi="Times New Roman" w:cs="Times New Roman"/>
+          <w:b/>
+          <w:bCs/>
+          <w:sz w:val="22"/>
+          <w:szCs w:val="22"/>
+        </w:rPr>
+        <w:t>a</w:t>
+      </w:r>
+      <w:r>
+        <w:rPr>
+          <w:rFonts w:ascii="Times New Roman" w:hAnsi="Times New Roman" w:cs="Times New Roman"/>
+          <w:b/>
+          <w:bCs/>
+          <w:sz w:val="22"/>
+          <w:szCs w:val="22"/>
+        </w:rPr>
+        <w:t xml:space="preserve"> Preparation</w:t>
+      </w:r>
+    </w:p>
+    <w:p>
+      <w:pPr>
+        <w:rPr>
+          <w:rFonts w:ascii="Times New Roman" w:hAnsi="Times New Roman" w:cs="Times New Roman"/>
+          <w:b/>
+          <w:bCs/>
+          <w:sz w:val="22"/>
+          <w:szCs w:val="22"/>
+        </w:rPr>
+      </w:pPr>
+    </w:p>
+    <w:p>
+      <w:pPr>
+        <w:rPr>
+          <w:rFonts w:ascii="Times New Roman" w:hAnsi="Times New Roman" w:cs="Times New Roman"/>
+          <w:sz w:val="22"/>
+          <w:szCs w:val="22"/>
+        </w:rPr>
+      </w:pPr>
+      <w:r>
+        <w:rPr>
+          <w:rFonts w:ascii="Times New Roman" w:hAnsi="Times New Roman" w:cs="Times New Roman"/>
+          <w:sz w:val="22"/>
+          <w:szCs w:val="22"/>
+        </w:rPr>
+        <w:t xml:space="preserve">The dataset contained several missing and unformatted values in key columns such as </w:t>
+      </w:r>
+      <w:r>
+        <w:rPr>
+          <w:rFonts w:ascii="Times New Roman" w:hAnsi="Times New Roman" w:cs="Times New Roman"/>
+          <w:b/>
+          <w:bCs/>
+          <w:sz w:val="22"/>
+          <w:szCs w:val="22"/>
+        </w:rPr>
+        <w:t>Rating</w:t>
+      </w:r>
+      <w:r>
+        <w:rPr>
+          <w:rFonts w:ascii="Times New Roman" w:hAnsi="Times New Roman" w:cs="Times New Roman"/>
+          <w:sz w:val="22"/>
+          <w:szCs w:val="22"/>
+        </w:rPr>
+        <w:t xml:space="preserve"> and </w:t>
+      </w:r>
+      <w:r>
+        <w:rPr>
+          <w:rFonts w:ascii="Times New Roman" w:hAnsi="Times New Roman" w:cs="Times New Roman"/>
+          <w:b/>
+          <w:bCs/>
+          <w:sz w:val="22"/>
+          <w:szCs w:val="22"/>
+        </w:rPr>
+        <w:t>Feedback</w:t>
+      </w:r>
+      <w:r>
+        <w:rPr>
+          <w:rFonts w:ascii="Times New Roman" w:hAnsi="Times New Roman" w:cs="Times New Roman"/>
+          <w:sz w:val="22"/>
+          <w:szCs w:val="22"/>
+        </w:rPr>
+        <w:t>.</w:t>
+      </w:r>
+      <w:r>
+        <w:rPr>
+          <w:rFonts w:ascii="Times New Roman" w:hAnsi="Times New Roman" w:cs="Times New Roman"/>
+          <w:sz w:val="22"/>
+          <w:szCs w:val="22"/>
+        </w:rPr>
+        <w:t xml:space="preserve"> </w:t>
+      </w:r>
+      <w:r>
+        <w:rPr>
+          <w:rFonts w:ascii="Times New Roman" w:hAnsi="Times New Roman" w:cs="Times New Roman"/>
+          <w:sz w:val="22"/>
+          <w:szCs w:val="22"/>
+        </w:rPr>
+        <w:t>Microsoft Excel and Power Query Editor were used to clean, transform, and prepare the data for analysis.</w:t>
       </w:r>
     </w:p>
     <w:p>
@@ -998,7 +1081,7 @@
           <w:szCs w:val="22"/>
         </w:rPr>
         <w:drawing>
-          <wp:inline distT="0" distB="0" distL="0" distR="0" wp14:anchorId="26362886" wp14:editId="66FE9F07">
+          <wp:inline distT="0" distB="0" distL="0" distR="0" wp14:anchorId="214143D2" wp14:editId="5FD39964">
             <wp:extent cx="2487386" cy="2402613"/>
             <wp:effectExtent l="0" t="0" r="8255" b="0"/>
             <wp:docPr id="1821668493" name="Picture 1"/>
@@ -1038,106 +1121,69 @@
       <w:pPr>
         <w:rPr>
           <w:rFonts w:ascii="Times New Roman" w:hAnsi="Times New Roman" w:cs="Times New Roman"/>
-          <w:sz w:val="22"/>
-          <w:szCs w:val="22"/>
-        </w:rPr>
-      </w:pPr>
-    </w:p>
-    <w:p>
-      <w:pPr>
-        <w:rPr>
-          <w:rFonts w:ascii="Times New Roman" w:hAnsi="Times New Roman" w:cs="Times New Roman"/>
-          <w:sz w:val="22"/>
-          <w:szCs w:val="22"/>
-        </w:rPr>
-      </w:pPr>
-      <w:r>
-        <w:rPr>
-          <w:rFonts w:ascii="Times New Roman" w:hAnsi="Times New Roman" w:cs="Times New Roman"/>
-          <w:sz w:val="22"/>
-          <w:szCs w:val="22"/>
-        </w:rPr>
-        <w:t xml:space="preserve">We have used </w:t>
-      </w:r>
-      <w:proofErr w:type="spellStart"/>
-      <w:r>
-        <w:rPr>
-          <w:rFonts w:ascii="Times New Roman" w:hAnsi="Times New Roman" w:cs="Times New Roman"/>
-          <w:sz w:val="22"/>
-          <w:szCs w:val="22"/>
-        </w:rPr>
-        <w:t>microsoft</w:t>
-      </w:r>
-      <w:proofErr w:type="spellEnd"/>
-      <w:r>
-        <w:rPr>
-          <w:rFonts w:ascii="Times New Roman" w:hAnsi="Times New Roman" w:cs="Times New Roman"/>
-          <w:sz w:val="22"/>
-          <w:szCs w:val="22"/>
-        </w:rPr>
-        <w:t xml:space="preserve"> excel and power query editor to prepare or transform data into usable format</w:t>
-      </w:r>
-    </w:p>
-    <w:p>
-      <w:pPr>
-        <w:rPr>
-          <w:rFonts w:ascii="Times New Roman" w:hAnsi="Times New Roman" w:cs="Times New Roman"/>
-          <w:b/>
-          <w:bCs/>
-          <w:sz w:val="22"/>
-          <w:szCs w:val="22"/>
-        </w:rPr>
-      </w:pPr>
-      <w:r>
-        <w:rPr>
-          <w:rFonts w:ascii="Times New Roman" w:hAnsi="Times New Roman" w:cs="Times New Roman"/>
-          <w:b/>
-          <w:bCs/>
-          <w:sz w:val="22"/>
-          <w:szCs w:val="22"/>
-        </w:rPr>
-        <w:t>2</w:t>
-      </w:r>
-      <w:r>
-        <w:rPr>
-          <w:rFonts w:ascii="Times New Roman" w:hAnsi="Times New Roman" w:cs="Times New Roman"/>
-          <w:b/>
-          <w:bCs/>
-          <w:sz w:val="22"/>
-          <w:szCs w:val="22"/>
-        </w:rPr>
-        <w:t xml:space="preserve">.1. </w:t>
-      </w:r>
-      <w:r>
-        <w:rPr>
-          <w:rFonts w:ascii="Times New Roman" w:hAnsi="Times New Roman" w:cs="Times New Roman"/>
-          <w:b/>
-          <w:bCs/>
-          <w:sz w:val="22"/>
-          <w:szCs w:val="22"/>
-        </w:rPr>
-        <w:t>Formatting</w:t>
-      </w:r>
-    </w:p>
-    <w:p>
-      <w:pPr>
-        <w:rPr>
-          <w:rFonts w:ascii="Times New Roman" w:hAnsi="Times New Roman" w:cs="Times New Roman"/>
-          <w:sz w:val="22"/>
-          <w:szCs w:val="22"/>
-        </w:rPr>
-      </w:pPr>
-      <w:r>
-        <w:rPr>
-          <w:rFonts w:ascii="Times New Roman" w:hAnsi="Times New Roman" w:cs="Times New Roman"/>
-          <w:sz w:val="22"/>
-          <w:szCs w:val="22"/>
-        </w:rPr>
-        <w:t>renamed numerical values written in words to numbers</w:t>
-      </w:r>
-    </w:p>
-    <w:p>
-      <w:pPr>
+          <w:b/>
+          <w:bCs/>
+          <w:sz w:val="22"/>
+          <w:szCs w:val="22"/>
+        </w:rPr>
+      </w:pPr>
+    </w:p>
+    <w:p>
+      <w:pPr>
+        <w:rPr>
+          <w:rFonts w:ascii="Times New Roman" w:hAnsi="Times New Roman" w:cs="Times New Roman"/>
+          <w:b/>
+          <w:bCs/>
+          <w:sz w:val="22"/>
+          <w:szCs w:val="22"/>
+        </w:rPr>
+      </w:pPr>
+      <w:r>
+        <w:rPr>
+          <w:rFonts w:ascii="Times New Roman" w:hAnsi="Times New Roman" w:cs="Times New Roman"/>
+          <w:b/>
+          <w:bCs/>
+          <w:sz w:val="22"/>
+          <w:szCs w:val="22"/>
+        </w:rPr>
+        <w:t>2.1. Formatting</w:t>
+      </w:r>
+    </w:p>
+    <w:p>
+      <w:pPr>
+        <w:numPr>
+          <w:ilvl w:val="0"/>
+          <w:numId w:val="14"/>
+        </w:numPr>
+        <w:rPr>
+          <w:rFonts w:ascii="Times New Roman" w:hAnsi="Times New Roman" w:cs="Times New Roman"/>
+          <w:sz w:val="22"/>
+          <w:szCs w:val="22"/>
+        </w:rPr>
+      </w:pPr>
+      <w:r>
+        <w:rPr>
+          <w:rFonts w:ascii="Times New Roman" w:hAnsi="Times New Roman" w:cs="Times New Roman"/>
+          <w:b/>
+          <w:bCs/>
+          <w:sz w:val="22"/>
+          <w:szCs w:val="22"/>
+        </w:rPr>
+        <w:t>Converted textual numbers to numeric values</w:t>
+      </w:r>
+      <w:r>
+        <w:rPr>
+          <w:rFonts w:ascii="Times New Roman" w:hAnsi="Times New Roman" w:cs="Times New Roman"/>
+          <w:sz w:val="22"/>
+          <w:szCs w:val="22"/>
+        </w:rPr>
+        <w:br/>
+        <w:t>Some numerical values were written in words, so they were renamed and converted to actual numbers.</w:t>
+      </w:r>
+    </w:p>
+    <w:p>
+      <w:pPr>
+        <w:ind w:left="720"/>
         <w:rPr>
           <w:rFonts w:ascii="Times New Roman" w:hAnsi="Times New Roman" w:cs="Times New Roman"/>
           <w:sz w:val="22"/>
@@ -1152,7 +1198,7 @@
           <w:szCs w:val="22"/>
         </w:rPr>
         <w:drawing>
-          <wp:inline distT="0" distB="0" distL="0" distR="0" wp14:anchorId="2D7042B2" wp14:editId="528D0D6F">
+          <wp:inline distT="0" distB="0" distL="0" distR="0" wp14:anchorId="13C5E434" wp14:editId="29D04AA7">
             <wp:extent cx="2639786" cy="1070580"/>
             <wp:effectExtent l="0" t="0" r="0" b="0"/>
             <wp:docPr id="2081616361" name="Picture 1"/>
@@ -1190,39 +1236,39 @@
     </w:p>
     <w:p>
       <w:pPr>
-        <w:rPr>
-          <w:rFonts w:ascii="Times New Roman" w:hAnsi="Times New Roman" w:cs="Times New Roman"/>
-          <w:sz w:val="22"/>
-          <w:szCs w:val="22"/>
-        </w:rPr>
-      </w:pPr>
-      <w:r>
-        <w:rPr>
-          <w:rFonts w:ascii="Times New Roman" w:hAnsi="Times New Roman" w:cs="Times New Roman"/>
-          <w:sz w:val="22"/>
-          <w:szCs w:val="22"/>
-        </w:rPr>
-        <w:t xml:space="preserve">There are some numbers stored as text so </w:t>
-      </w:r>
-      <w:r>
-        <w:rPr>
-          <w:rFonts w:ascii="Times New Roman" w:hAnsi="Times New Roman" w:cs="Times New Roman"/>
-          <w:sz w:val="22"/>
-          <w:szCs w:val="22"/>
-        </w:rPr>
-        <w:t>we</w:t>
-      </w:r>
-      <w:r>
-        <w:rPr>
-          <w:rFonts w:ascii="Times New Roman" w:hAnsi="Times New Roman" w:cs="Times New Roman"/>
-          <w:sz w:val="22"/>
-          <w:szCs w:val="22"/>
-        </w:rPr>
-        <w:t xml:space="preserve"> converted them to numbers</w:t>
-      </w:r>
-    </w:p>
-    <w:p>
-      <w:pPr>
+        <w:numPr>
+          <w:ilvl w:val="0"/>
+          <w:numId w:val="14"/>
+        </w:numPr>
+        <w:rPr>
+          <w:rFonts w:ascii="Times New Roman" w:hAnsi="Times New Roman" w:cs="Times New Roman"/>
+          <w:sz w:val="22"/>
+          <w:szCs w:val="22"/>
+        </w:rPr>
+      </w:pPr>
+      <w:r>
+        <w:rPr>
+          <w:rFonts w:ascii="Times New Roman" w:hAnsi="Times New Roman" w:cs="Times New Roman"/>
+          <w:b/>
+          <w:bCs/>
+          <w:sz w:val="22"/>
+          <w:szCs w:val="22"/>
+        </w:rPr>
+        <w:t>Converted numbers stored as text to proper numeric format</w:t>
+      </w:r>
+      <w:r>
+        <w:rPr>
+          <w:rFonts w:ascii="Times New Roman" w:hAnsi="Times New Roman" w:cs="Times New Roman"/>
+          <w:sz w:val="22"/>
+          <w:szCs w:val="22"/>
+        </w:rPr>
+        <w:br/>
+        <w:t>Certain numeric fields were incorrectly stored as text; these were transformed into numerical data types.</w:t>
+      </w:r>
+    </w:p>
+    <w:p>
+      <w:pPr>
+        <w:ind w:left="720"/>
         <w:rPr>
           <w:rFonts w:ascii="Times New Roman" w:hAnsi="Times New Roman" w:cs="Times New Roman"/>
           <w:sz w:val="22"/>
@@ -1238,7 +1284,7 @@
         </w:rPr>
         <w:lastRenderedPageBreak/>
         <w:drawing>
-          <wp:inline distT="0" distB="0" distL="0" distR="0" wp14:anchorId="192BFC6A" wp14:editId="0FC8507B">
+          <wp:inline distT="0" distB="0" distL="0" distR="0" wp14:anchorId="5668C454" wp14:editId="0C40A0FD">
             <wp:extent cx="2749550" cy="2520950"/>
             <wp:effectExtent l="0" t="0" r="0" b="0"/>
             <wp:docPr id="1719549884" name="Picture 1"/>
@@ -1276,58 +1322,39 @@
     </w:p>
     <w:p>
       <w:pPr>
-        <w:rPr>
-          <w:rFonts w:ascii="Times New Roman" w:hAnsi="Times New Roman" w:cs="Times New Roman"/>
-          <w:sz w:val="22"/>
-          <w:szCs w:val="22"/>
-        </w:rPr>
-      </w:pPr>
-    </w:p>
-    <w:p>
-      <w:pPr>
-        <w:rPr>
-          <w:rFonts w:ascii="Times New Roman" w:hAnsi="Times New Roman" w:cs="Times New Roman"/>
-          <w:sz w:val="22"/>
-          <w:szCs w:val="22"/>
-        </w:rPr>
-      </w:pPr>
-      <w:r>
-        <w:rPr>
-          <w:rFonts w:ascii="Times New Roman" w:hAnsi="Times New Roman" w:cs="Times New Roman"/>
-          <w:sz w:val="22"/>
-          <w:szCs w:val="22"/>
-        </w:rPr>
-        <w:t xml:space="preserve">We also </w:t>
-      </w:r>
-      <w:proofErr w:type="spellStart"/>
-      <w:r>
-        <w:rPr>
-          <w:rFonts w:ascii="Times New Roman" w:hAnsi="Times New Roman" w:cs="Times New Roman"/>
-          <w:sz w:val="22"/>
-          <w:szCs w:val="22"/>
-        </w:rPr>
-        <w:t>Captialize</w:t>
-      </w:r>
-      <w:proofErr w:type="spellEnd"/>
-      <w:r>
-        <w:rPr>
-          <w:rFonts w:ascii="Times New Roman" w:hAnsi="Times New Roman" w:cs="Times New Roman"/>
-          <w:sz w:val="22"/>
-          <w:szCs w:val="22"/>
-        </w:rPr>
-        <w:t xml:space="preserve"> each word in order to maintain consistent format </w:t>
-      </w:r>
-      <w:r>
-        <w:rPr>
-          <w:rFonts w:ascii="Times New Roman" w:hAnsi="Times New Roman" w:cs="Times New Roman"/>
-          <w:sz w:val="22"/>
-          <w:szCs w:val="22"/>
-        </w:rPr>
-        <w:t>in power query editor</w:t>
-      </w:r>
-    </w:p>
-    <w:p>
-      <w:pPr>
+        <w:numPr>
+          <w:ilvl w:val="0"/>
+          <w:numId w:val="14"/>
+        </w:numPr>
+        <w:rPr>
+          <w:rFonts w:ascii="Times New Roman" w:hAnsi="Times New Roman" w:cs="Times New Roman"/>
+          <w:sz w:val="22"/>
+          <w:szCs w:val="22"/>
+        </w:rPr>
+      </w:pPr>
+      <w:r>
+        <w:rPr>
+          <w:rFonts w:ascii="Times New Roman" w:hAnsi="Times New Roman" w:cs="Times New Roman"/>
+          <w:b/>
+          <w:bCs/>
+          <w:sz w:val="22"/>
+          <w:szCs w:val="22"/>
+        </w:rPr>
+        <w:t>Applied consistent capitalization</w:t>
+      </w:r>
+      <w:r>
+        <w:rPr>
+          <w:rFonts w:ascii="Times New Roman" w:hAnsi="Times New Roman" w:cs="Times New Roman"/>
+          <w:sz w:val="22"/>
+          <w:szCs w:val="22"/>
+        </w:rPr>
+        <w:br/>
+        <w:t>Each word was capitalized in Power Query Editor to ensure uniform text formatting.</w:t>
+      </w:r>
+    </w:p>
+    <w:p>
+      <w:pPr>
+        <w:ind w:left="720"/>
         <w:rPr>
           <w:rFonts w:ascii="Times New Roman" w:hAnsi="Times New Roman" w:cs="Times New Roman"/>
           <w:sz w:val="22"/>
@@ -1342,7 +1369,7 @@
           <w:szCs w:val="22"/>
         </w:rPr>
         <w:drawing>
-          <wp:inline distT="0" distB="0" distL="0" distR="0" wp14:anchorId="2B81FE88" wp14:editId="358DB2ED">
+          <wp:inline distT="0" distB="0" distL="0" distR="0" wp14:anchorId="35D397A5" wp14:editId="116D59BB">
             <wp:extent cx="3370661" cy="2042160"/>
             <wp:effectExtent l="0" t="0" r="1270" b="0"/>
             <wp:docPr id="865731704" name="Picture 1"/>
@@ -1380,32 +1407,57 @@
     </w:p>
     <w:p>
       <w:pPr>
-        <w:rPr>
-          <w:rFonts w:ascii="Times New Roman" w:hAnsi="Times New Roman" w:cs="Times New Roman"/>
-          <w:sz w:val="22"/>
-          <w:szCs w:val="22"/>
-        </w:rPr>
-      </w:pPr>
-      <w:r>
-        <w:rPr>
-          <w:rFonts w:ascii="Times New Roman" w:hAnsi="Times New Roman" w:cs="Times New Roman"/>
-          <w:sz w:val="22"/>
-          <w:szCs w:val="22"/>
-        </w:rPr>
-        <w:t>Now we convert the date into consistent format using USE LOCALE in power query editor</w:t>
-      </w:r>
-    </w:p>
-    <w:p>
-      <w:pPr>
-        <w:rPr>
-          <w:rFonts w:ascii="Times New Roman" w:hAnsi="Times New Roman" w:cs="Times New Roman"/>
-          <w:sz w:val="22"/>
-          <w:szCs w:val="22"/>
-        </w:rPr>
-      </w:pPr>
-    </w:p>
-    <w:p>
-      <w:pPr>
+        <w:numPr>
+          <w:ilvl w:val="0"/>
+          <w:numId w:val="14"/>
+        </w:numPr>
+        <w:rPr>
+          <w:rFonts w:ascii="Times New Roman" w:hAnsi="Times New Roman" w:cs="Times New Roman"/>
+          <w:sz w:val="22"/>
+          <w:szCs w:val="22"/>
+        </w:rPr>
+      </w:pPr>
+      <w:r>
+        <w:rPr>
+          <w:rFonts w:ascii="Times New Roman" w:hAnsi="Times New Roman" w:cs="Times New Roman"/>
+          <w:b/>
+          <w:bCs/>
+          <w:sz w:val="22"/>
+          <w:szCs w:val="22"/>
+        </w:rPr>
+        <w:t>Standardized date formats</w:t>
+      </w:r>
+      <w:r>
+        <w:rPr>
+          <w:rFonts w:ascii="Times New Roman" w:hAnsi="Times New Roman" w:cs="Times New Roman"/>
+          <w:sz w:val="22"/>
+          <w:szCs w:val="22"/>
+        </w:rPr>
+        <w:br/>
+        <w:t xml:space="preserve">Dates were converted into a consistent format using the </w:t>
+      </w:r>
+      <w:r>
+        <w:rPr>
+          <w:rFonts w:ascii="Times New Roman" w:hAnsi="Times New Roman" w:cs="Times New Roman"/>
+          <w:b/>
+          <w:bCs/>
+          <w:sz w:val="22"/>
+          <w:szCs w:val="22"/>
+        </w:rPr>
+        <w:t>Use Locale</w:t>
+      </w:r>
+      <w:r>
+        <w:rPr>
+          <w:rFonts w:ascii="Times New Roman" w:hAnsi="Times New Roman" w:cs="Times New Roman"/>
+          <w:sz w:val="22"/>
+          <w:szCs w:val="22"/>
+        </w:rPr>
+        <w:t xml:space="preserve"> option in Power Query Editor.</w:t>
+      </w:r>
+    </w:p>
+    <w:p>
+      <w:pPr>
+        <w:ind w:left="720"/>
         <w:rPr>
           <w:rFonts w:ascii="Times New Roman" w:hAnsi="Times New Roman" w:cs="Times New Roman"/>
           <w:sz w:val="22"/>
@@ -1420,7 +1472,7 @@
           <w:szCs w:val="22"/>
         </w:rPr>
         <w:drawing>
-          <wp:inline distT="0" distB="0" distL="0" distR="0" wp14:anchorId="073FDB03" wp14:editId="7D37B4E4">
+          <wp:inline distT="0" distB="0" distL="0" distR="0" wp14:anchorId="4E30E68A" wp14:editId="45092602">
             <wp:extent cx="2057400" cy="1159486"/>
             <wp:effectExtent l="0" t="0" r="0" b="3175"/>
             <wp:docPr id="956225187" name="Picture 1"/>
@@ -1460,194 +1512,137 @@
       <w:pPr>
         <w:rPr>
           <w:rFonts w:ascii="Times New Roman" w:hAnsi="Times New Roman" w:cs="Times New Roman"/>
-          <w:b/>
-          <w:bCs/>
-          <w:sz w:val="22"/>
-          <w:szCs w:val="22"/>
-        </w:rPr>
-      </w:pPr>
-    </w:p>
-    <w:p>
-      <w:pPr>
-        <w:rPr>
-          <w:rFonts w:ascii="Times New Roman" w:hAnsi="Times New Roman" w:cs="Times New Roman"/>
-          <w:b/>
-          <w:bCs/>
-          <w:sz w:val="22"/>
-          <w:szCs w:val="22"/>
-        </w:rPr>
-      </w:pPr>
-    </w:p>
-    <w:p>
-      <w:pPr>
-        <w:rPr>
-          <w:rFonts w:ascii="Times New Roman" w:hAnsi="Times New Roman" w:cs="Times New Roman"/>
-          <w:b/>
-          <w:bCs/>
-          <w:sz w:val="22"/>
-          <w:szCs w:val="22"/>
-        </w:rPr>
-      </w:pPr>
-    </w:p>
-    <w:p>
-      <w:pPr>
-        <w:rPr>
-          <w:rFonts w:ascii="Times New Roman" w:hAnsi="Times New Roman" w:cs="Times New Roman"/>
-          <w:b/>
-          <w:bCs/>
-          <w:sz w:val="22"/>
-          <w:szCs w:val="22"/>
-        </w:rPr>
-      </w:pPr>
-      <w:r>
-        <w:rPr>
-          <w:rFonts w:ascii="Times New Roman" w:hAnsi="Times New Roman" w:cs="Times New Roman"/>
-          <w:b/>
-          <w:bCs/>
-          <w:sz w:val="22"/>
-          <w:szCs w:val="22"/>
-        </w:rPr>
-        <w:lastRenderedPageBreak/>
-        <w:t>2</w:t>
-      </w:r>
-      <w:r>
-        <w:rPr>
-          <w:rFonts w:ascii="Times New Roman" w:hAnsi="Times New Roman" w:cs="Times New Roman"/>
-          <w:b/>
-          <w:bCs/>
-          <w:sz w:val="22"/>
-          <w:szCs w:val="22"/>
-        </w:rPr>
-        <w:t xml:space="preserve">.2 </w:t>
-      </w:r>
-      <w:r>
-        <w:rPr>
-          <w:rFonts w:ascii="Times New Roman" w:hAnsi="Times New Roman" w:cs="Times New Roman"/>
-          <w:b/>
-          <w:bCs/>
-          <w:sz w:val="22"/>
-          <w:szCs w:val="22"/>
-        </w:rPr>
-        <w:t>Handling missing values</w:t>
-      </w:r>
-    </w:p>
-    <w:p>
-      <w:pPr>
-        <w:rPr>
-          <w:rFonts w:ascii="Times New Roman" w:hAnsi="Times New Roman" w:cs="Times New Roman"/>
-          <w:sz w:val="22"/>
-          <w:szCs w:val="22"/>
-        </w:rPr>
-      </w:pPr>
-      <w:r>
-        <w:rPr>
-          <w:rFonts w:ascii="Times New Roman" w:hAnsi="Times New Roman" w:cs="Times New Roman"/>
-          <w:sz w:val="22"/>
-          <w:szCs w:val="22"/>
-        </w:rPr>
-        <w:t>For feedback and rating</w:t>
-      </w:r>
-      <w:r>
-        <w:rPr>
-          <w:rFonts w:ascii="Times New Roman" w:hAnsi="Times New Roman" w:cs="Times New Roman"/>
-          <w:sz w:val="22"/>
-          <w:szCs w:val="22"/>
-        </w:rPr>
-        <w:t xml:space="preserve">, </w:t>
-      </w:r>
-      <w:r>
-        <w:rPr>
-          <w:rFonts w:ascii="Times New Roman" w:hAnsi="Times New Roman" w:cs="Times New Roman"/>
-          <w:sz w:val="22"/>
-          <w:szCs w:val="22"/>
-        </w:rPr>
-        <w:t>we</w:t>
-      </w:r>
-      <w:r>
-        <w:rPr>
-          <w:rFonts w:ascii="Times New Roman" w:hAnsi="Times New Roman" w:cs="Times New Roman"/>
-          <w:sz w:val="22"/>
-          <w:szCs w:val="22"/>
-        </w:rPr>
-        <w:t xml:space="preserve"> use the</w:t>
-      </w:r>
-      <w:r>
-        <w:rPr>
-          <w:rFonts w:ascii="Times New Roman" w:hAnsi="Times New Roman" w:cs="Times New Roman"/>
-          <w:sz w:val="22"/>
-          <w:szCs w:val="22"/>
-        </w:rPr>
-        <w:t xml:space="preserve"> </w:t>
-      </w:r>
-      <w:r>
-        <w:rPr>
-          <w:rFonts w:ascii="Times New Roman" w:hAnsi="Times New Roman" w:cs="Times New Roman"/>
-          <w:sz w:val="22"/>
-          <w:szCs w:val="22"/>
-        </w:rPr>
-        <w:t xml:space="preserve">most frequently occurring elements </w:t>
-      </w:r>
-      <w:r>
-        <w:rPr>
-          <w:rFonts w:ascii="Times New Roman" w:hAnsi="Times New Roman" w:cs="Times New Roman"/>
-          <w:sz w:val="22"/>
-          <w:szCs w:val="22"/>
-        </w:rPr>
-        <w:t>and median</w:t>
-      </w:r>
-    </w:p>
-    <w:p>
-      <w:pPr>
-        <w:rPr>
-          <w:rFonts w:ascii="Times New Roman" w:hAnsi="Times New Roman" w:cs="Times New Roman"/>
-          <w:b/>
-          <w:bCs/>
-          <w:sz w:val="22"/>
-          <w:szCs w:val="22"/>
-        </w:rPr>
-      </w:pPr>
-      <w:r>
-        <w:rPr>
-          <w:rFonts w:ascii="Times New Roman" w:hAnsi="Times New Roman" w:cs="Times New Roman"/>
-          <w:b/>
-          <w:bCs/>
-          <w:sz w:val="22"/>
-          <w:szCs w:val="22"/>
-        </w:rPr>
-        <w:t>Formulas used</w:t>
-      </w:r>
-    </w:p>
-    <w:p>
-      <w:pPr>
-        <w:rPr>
-          <w:rFonts w:ascii="Times New Roman" w:hAnsi="Times New Roman" w:cs="Times New Roman"/>
-          <w:sz w:val="22"/>
-          <w:szCs w:val="22"/>
-        </w:rPr>
-      </w:pPr>
-      <w:r>
-        <w:rPr>
-          <w:rFonts w:ascii="Times New Roman" w:hAnsi="Times New Roman" w:cs="Times New Roman"/>
-          <w:sz w:val="22"/>
-          <w:szCs w:val="22"/>
-        </w:rPr>
-        <w:t>Formula for rating</w:t>
-      </w:r>
-    </w:p>
-    <w:p>
-      <w:pPr>
-        <w:rPr>
-          <w:rFonts w:ascii="Times New Roman" w:hAnsi="Times New Roman" w:cs="Times New Roman"/>
-          <w:sz w:val="22"/>
-          <w:szCs w:val="22"/>
-        </w:rPr>
-      </w:pPr>
-      <w:r>
-        <w:rPr>
-          <w:rFonts w:ascii="Times New Roman" w:hAnsi="Times New Roman" w:cs="Times New Roman"/>
-          <w:sz w:val="22"/>
-          <w:szCs w:val="22"/>
-        </w:rPr>
+          <w:sz w:val="22"/>
+          <w:szCs w:val="22"/>
+        </w:rPr>
+      </w:pPr>
+    </w:p>
+    <w:p>
+      <w:pPr>
+        <w:rPr>
+          <w:rFonts w:ascii="Times New Roman" w:hAnsi="Times New Roman" w:cs="Times New Roman"/>
+          <w:sz w:val="22"/>
+          <w:szCs w:val="22"/>
+        </w:rPr>
+      </w:pPr>
+    </w:p>
+    <w:p>
+      <w:pPr>
+        <w:rPr>
+          <w:rFonts w:ascii="Times New Roman" w:hAnsi="Times New Roman" w:cs="Times New Roman"/>
+          <w:b/>
+          <w:bCs/>
+          <w:sz w:val="22"/>
+          <w:szCs w:val="22"/>
+        </w:rPr>
+      </w:pPr>
+    </w:p>
+    <w:p>
+      <w:pPr>
+        <w:rPr>
+          <w:rFonts w:ascii="Times New Roman" w:hAnsi="Times New Roman" w:cs="Times New Roman"/>
+          <w:b/>
+          <w:bCs/>
+          <w:sz w:val="22"/>
+          <w:szCs w:val="22"/>
+        </w:rPr>
+      </w:pPr>
+    </w:p>
+    <w:p>
+      <w:pPr>
+        <w:rPr>
+          <w:rFonts w:ascii="Times New Roman" w:hAnsi="Times New Roman" w:cs="Times New Roman"/>
+          <w:b/>
+          <w:bCs/>
+          <w:sz w:val="22"/>
+          <w:szCs w:val="22"/>
+        </w:rPr>
+      </w:pPr>
+      <w:r>
+        <w:rPr>
+          <w:rFonts w:ascii="Times New Roman" w:hAnsi="Times New Roman" w:cs="Times New Roman"/>
+          <w:b/>
+          <w:bCs/>
+          <w:sz w:val="22"/>
+          <w:szCs w:val="22"/>
+        </w:rPr>
+        <w:t>2.2. Handling Missing Values</w:t>
+      </w:r>
+    </w:p>
+    <w:p>
+      <w:pPr>
+        <w:numPr>
+          <w:ilvl w:val="0"/>
+          <w:numId w:val="15"/>
+        </w:numPr>
+        <w:rPr>
+          <w:rFonts w:ascii="Times New Roman" w:hAnsi="Times New Roman" w:cs="Times New Roman"/>
+          <w:sz w:val="22"/>
+          <w:szCs w:val="22"/>
+        </w:rPr>
+      </w:pPr>
+      <w:r>
+        <w:rPr>
+          <w:rFonts w:ascii="Times New Roman" w:hAnsi="Times New Roman" w:cs="Times New Roman"/>
+          <w:b/>
+          <w:bCs/>
+          <w:sz w:val="22"/>
+          <w:szCs w:val="22"/>
+        </w:rPr>
+        <w:t>Rating</w:t>
+      </w:r>
+      <w:r>
+        <w:rPr>
+          <w:rFonts w:ascii="Times New Roman" w:hAnsi="Times New Roman" w:cs="Times New Roman"/>
+          <w:sz w:val="22"/>
+          <w:szCs w:val="22"/>
+        </w:rPr>
+        <w:br/>
+        <w:t xml:space="preserve">Missing values in the </w:t>
+      </w:r>
+      <w:r>
+        <w:rPr>
+          <w:rFonts w:ascii="Times New Roman" w:hAnsi="Times New Roman" w:cs="Times New Roman"/>
+          <w:i/>
+          <w:iCs/>
+          <w:sz w:val="22"/>
+          <w:szCs w:val="22"/>
+        </w:rPr>
+        <w:t>Rating</w:t>
+      </w:r>
+      <w:r>
+        <w:rPr>
+          <w:rFonts w:ascii="Times New Roman" w:hAnsi="Times New Roman" w:cs="Times New Roman"/>
+          <w:sz w:val="22"/>
+          <w:szCs w:val="22"/>
+        </w:rPr>
+        <w:t xml:space="preserve"> column were imputed using the median value.</w:t>
+      </w:r>
+      <w:r>
+        <w:rPr>
+          <w:rFonts w:ascii="Times New Roman" w:hAnsi="Times New Roman" w:cs="Times New Roman"/>
+          <w:sz w:val="22"/>
+          <w:szCs w:val="22"/>
+        </w:rPr>
+        <w:br/>
+      </w:r>
+      <w:r>
+        <w:rPr>
+          <w:rFonts w:ascii="Times New Roman" w:hAnsi="Times New Roman" w:cs="Times New Roman"/>
+          <w:b/>
+          <w:bCs/>
+          <w:sz w:val="22"/>
+          <w:szCs w:val="22"/>
+        </w:rPr>
+        <w:t>Formula used:</w:t>
+      </w:r>
+      <w:r>
+        <w:rPr>
+          <w:rFonts w:ascii="Times New Roman" w:hAnsi="Times New Roman" w:cs="Times New Roman"/>
+          <w:sz w:val="22"/>
+          <w:szCs w:val="22"/>
+        </w:rPr>
+        <w:br/>
         <w:t>=</w:t>
       </w:r>
       <w:proofErr w:type="gramStart"/>
@@ -1657,23 +1652,7 @@
           <w:sz w:val="22"/>
           <w:szCs w:val="22"/>
         </w:rPr>
-        <w:t>M</w:t>
-      </w:r>
-      <w:r>
-        <w:rPr>
-          <w:rFonts w:ascii="Times New Roman" w:hAnsi="Times New Roman" w:cs="Times New Roman"/>
-          <w:sz w:val="22"/>
-          <w:szCs w:val="22"/>
-        </w:rPr>
-        <w:t>EDIAN</w:t>
-      </w:r>
-      <w:r>
-        <w:rPr>
-          <w:rFonts w:ascii="Times New Roman" w:hAnsi="Times New Roman" w:cs="Times New Roman"/>
-          <w:sz w:val="22"/>
-          <w:szCs w:val="22"/>
-        </w:rPr>
-        <w:t>(</w:t>
+        <w:t>MEDIAN(</w:t>
       </w:r>
       <w:proofErr w:type="spellStart"/>
       <w:proofErr w:type="gramEnd"/>
@@ -1697,35 +1676,78 @@
     </w:p>
     <w:p>
       <w:pPr>
-        <w:rPr>
-          <w:rFonts w:ascii="Times New Roman" w:hAnsi="Times New Roman" w:cs="Times New Roman"/>
-          <w:sz w:val="22"/>
-          <w:szCs w:val="22"/>
-        </w:rPr>
-      </w:pPr>
-      <w:r>
-        <w:rPr>
-          <w:rFonts w:ascii="Times New Roman" w:hAnsi="Times New Roman" w:cs="Times New Roman"/>
-          <w:sz w:val="22"/>
-          <w:szCs w:val="22"/>
-        </w:rPr>
-        <w:t>Formula for feedback</w:t>
-      </w:r>
-    </w:p>
-    <w:p>
-      <w:pPr>
-        <w:rPr>
-          <w:rFonts w:ascii="Times New Roman" w:hAnsi="Times New Roman" w:cs="Times New Roman"/>
-          <w:sz w:val="22"/>
-          <w:szCs w:val="22"/>
-        </w:rPr>
-      </w:pPr>
-      <w:r>
-        <w:rPr>
-          <w:rFonts w:ascii="Times New Roman" w:hAnsi="Times New Roman" w:cs="Times New Roman"/>
-          <w:sz w:val="22"/>
-          <w:szCs w:val="22"/>
-        </w:rPr>
+        <w:numPr>
+          <w:ilvl w:val="0"/>
+          <w:numId w:val="15"/>
+        </w:numPr>
+        <w:rPr>
+          <w:rFonts w:ascii="Times New Roman" w:hAnsi="Times New Roman" w:cs="Times New Roman"/>
+          <w:sz w:val="22"/>
+          <w:szCs w:val="22"/>
+        </w:rPr>
+      </w:pPr>
+      <w:r>
+        <w:rPr>
+          <w:rFonts w:ascii="Times New Roman" w:hAnsi="Times New Roman" w:cs="Times New Roman"/>
+          <w:b/>
+          <w:bCs/>
+          <w:sz w:val="22"/>
+          <w:szCs w:val="22"/>
+        </w:rPr>
+        <w:t>Feedback</w:t>
+      </w:r>
+      <w:r>
+        <w:rPr>
+          <w:rFonts w:ascii="Times New Roman" w:hAnsi="Times New Roman" w:cs="Times New Roman"/>
+          <w:sz w:val="22"/>
+          <w:szCs w:val="22"/>
+        </w:rPr>
+        <w:br/>
+        <w:t xml:space="preserve">Missing values in the </w:t>
+      </w:r>
+      <w:r>
+        <w:rPr>
+          <w:rFonts w:ascii="Times New Roman" w:hAnsi="Times New Roman" w:cs="Times New Roman"/>
+          <w:i/>
+          <w:iCs/>
+          <w:sz w:val="22"/>
+          <w:szCs w:val="22"/>
+        </w:rPr>
+        <w:t>Feedback</w:t>
+      </w:r>
+      <w:r>
+        <w:rPr>
+          <w:rFonts w:ascii="Times New Roman" w:hAnsi="Times New Roman" w:cs="Times New Roman"/>
+          <w:sz w:val="22"/>
+          <w:szCs w:val="22"/>
+        </w:rPr>
+        <w:t xml:space="preserve"> column were filled using the most frequently occurring (mode) value.</w:t>
+      </w:r>
+      <w:r>
+        <w:rPr>
+          <w:rFonts w:ascii="Times New Roman" w:hAnsi="Times New Roman" w:cs="Times New Roman"/>
+          <w:sz w:val="22"/>
+          <w:szCs w:val="22"/>
+        </w:rPr>
+        <w:br/>
+      </w:r>
+      <w:r>
+        <w:rPr>
+          <w:rFonts w:ascii="Times New Roman" w:hAnsi="Times New Roman" w:cs="Times New Roman"/>
+          <w:b/>
+          <w:bCs/>
+          <w:sz w:val="22"/>
+          <w:szCs w:val="22"/>
+        </w:rPr>
+        <w:t>Formula used:</w:t>
+      </w:r>
+      <w:r>
+        <w:rPr>
+          <w:rFonts w:ascii="Times New Roman" w:hAnsi="Times New Roman" w:cs="Times New Roman"/>
+          <w:sz w:val="22"/>
+          <w:szCs w:val="22"/>
+        </w:rPr>
+        <w:br/>
         <w:t>=</w:t>
       </w:r>
       <w:proofErr w:type="gramStart"/>
@@ -1754,7 +1776,71 @@
           <w:sz w:val="22"/>
           <w:szCs w:val="22"/>
         </w:rPr>
-        <w:t>, MATCH(MAX(</w:t>
+        <w:t xml:space="preserve">, </w:t>
+      </w:r>
+      <w:proofErr w:type="gramStart"/>
+      <w:r>
+        <w:rPr>
+          <w:rFonts w:ascii="Times New Roman" w:hAnsi="Times New Roman" w:cs="Times New Roman"/>
+          <w:sz w:val="22"/>
+          <w:szCs w:val="22"/>
+        </w:rPr>
+        <w:t>MATCH(MAX(</w:t>
+      </w:r>
+      <w:proofErr w:type="spellStart"/>
+      <w:r>
+        <w:rPr>
+          <w:rFonts w:ascii="Times New Roman" w:hAnsi="Times New Roman" w:cs="Times New Roman"/>
+          <w:sz w:val="22"/>
+          <w:szCs w:val="22"/>
+        </w:rPr>
+        <w:t>COUNTIF</w:t>
+      </w:r>
+      <w:proofErr w:type="spellEnd"/>
+      <w:r>
+        <w:rPr>
+          <w:rFonts w:ascii="Times New Roman" w:hAnsi="Times New Roman" w:cs="Times New Roman"/>
+          <w:sz w:val="22"/>
+          <w:szCs w:val="22"/>
+        </w:rPr>
+        <w:t>(</w:t>
+      </w:r>
+      <w:proofErr w:type="spellStart"/>
+      <w:proofErr w:type="gramEnd"/>
+      <w:r>
+        <w:rPr>
+          <w:rFonts w:ascii="Times New Roman" w:hAnsi="Times New Roman" w:cs="Times New Roman"/>
+          <w:sz w:val="22"/>
+          <w:szCs w:val="22"/>
+        </w:rPr>
+        <w:t>H2:H211</w:t>
+      </w:r>
+      <w:proofErr w:type="spellEnd"/>
+      <w:r>
+        <w:rPr>
+          <w:rFonts w:ascii="Times New Roman" w:hAnsi="Times New Roman" w:cs="Times New Roman"/>
+          <w:sz w:val="22"/>
+          <w:szCs w:val="22"/>
+        </w:rPr>
+        <w:t xml:space="preserve">, </w:t>
+      </w:r>
+      <w:proofErr w:type="spellStart"/>
+      <w:r>
+        <w:rPr>
+          <w:rFonts w:ascii="Times New Roman" w:hAnsi="Times New Roman" w:cs="Times New Roman"/>
+          <w:sz w:val="22"/>
+          <w:szCs w:val="22"/>
+        </w:rPr>
+        <w:t>H2:H211</w:t>
+      </w:r>
+      <w:proofErr w:type="spellEnd"/>
+      <w:r>
+        <w:rPr>
+          <w:rFonts w:ascii="Times New Roman" w:hAnsi="Times New Roman" w:cs="Times New Roman"/>
+          <w:sz w:val="22"/>
+          <w:szCs w:val="22"/>
+        </w:rPr>
+        <w:t xml:space="preserve">)), </w:t>
       </w:r>
       <w:proofErr w:type="spellStart"/>
       <w:proofErr w:type="gramStart"/>
@@ -1776,33 +1862,32 @@
         <w:t>(</w:t>
       </w:r>
       <w:proofErr w:type="spellStart"/>
-      <w:r>
-        <w:rPr>
-          <w:rFonts w:ascii="Times New Roman" w:hAnsi="Times New Roman" w:cs="Times New Roman"/>
-          <w:sz w:val="22"/>
-          <w:szCs w:val="22"/>
-        </w:rPr>
-        <w:t>H2:H211,H2:H211</w:t>
+      <w:proofErr w:type="gramEnd"/>
+      <w:r>
+        <w:rPr>
+          <w:rFonts w:ascii="Times New Roman" w:hAnsi="Times New Roman" w:cs="Times New Roman"/>
+          <w:sz w:val="22"/>
+          <w:szCs w:val="22"/>
+        </w:rPr>
+        <w:t>H2:H211</w:t>
       </w:r>
       <w:proofErr w:type="spellEnd"/>
-      <w:proofErr w:type="gramEnd"/>
-      <w:r>
-        <w:rPr>
-          <w:rFonts w:ascii="Times New Roman" w:hAnsi="Times New Roman" w:cs="Times New Roman"/>
-          <w:sz w:val="22"/>
-          <w:szCs w:val="22"/>
-        </w:rPr>
-        <w:t xml:space="preserve">)), </w:t>
+      <w:r>
+        <w:rPr>
+          <w:rFonts w:ascii="Times New Roman" w:hAnsi="Times New Roman" w:cs="Times New Roman"/>
+          <w:sz w:val="22"/>
+          <w:szCs w:val="22"/>
+        </w:rPr>
+        <w:t xml:space="preserve">, </w:t>
       </w:r>
       <w:proofErr w:type="spellStart"/>
-      <w:proofErr w:type="gramStart"/>
-      <w:r>
-        <w:rPr>
-          <w:rFonts w:ascii="Times New Roman" w:hAnsi="Times New Roman" w:cs="Times New Roman"/>
-          <w:sz w:val="22"/>
-          <w:szCs w:val="22"/>
-        </w:rPr>
-        <w:t>COUNTIF</w:t>
+      <w:r>
+        <w:rPr>
+          <w:rFonts w:ascii="Times New Roman" w:hAnsi="Times New Roman" w:cs="Times New Roman"/>
+          <w:sz w:val="22"/>
+          <w:szCs w:val="22"/>
+        </w:rPr>
+        <w:t>H2:H211</w:t>
       </w:r>
       <w:proofErr w:type="spellEnd"/>
       <w:r>
@@ -1811,30 +1896,12 @@
           <w:sz w:val="22"/>
           <w:szCs w:val="22"/>
         </w:rPr>
-        <w:t>(</w:t>
-      </w:r>
-      <w:proofErr w:type="spellStart"/>
-      <w:r>
-        <w:rPr>
-          <w:rFonts w:ascii="Times New Roman" w:hAnsi="Times New Roman" w:cs="Times New Roman"/>
-          <w:sz w:val="22"/>
-          <w:szCs w:val="22"/>
-        </w:rPr>
-        <w:t>H2:H211,H2:H211</w:t>
-      </w:r>
-      <w:proofErr w:type="spellEnd"/>
-      <w:proofErr w:type="gramEnd"/>
-      <w:r>
-        <w:rPr>
-          <w:rFonts w:ascii="Times New Roman" w:hAnsi="Times New Roman" w:cs="Times New Roman"/>
-          <w:sz w:val="22"/>
-          <w:szCs w:val="22"/>
-        </w:rPr>
         <w:t>), 0))</w:t>
       </w:r>
     </w:p>
     <w:p>
       <w:pPr>
+        <w:ind w:left="720"/>
         <w:rPr>
           <w:rFonts w:ascii="Times New Roman" w:hAnsi="Times New Roman" w:cs="Times New Roman"/>
           <w:sz w:val="22"/>
@@ -1849,7 +1916,7 @@
           <w:szCs w:val="22"/>
         </w:rPr>
         <w:drawing>
-          <wp:inline distT="0" distB="0" distL="0" distR="0" wp14:anchorId="0F365A6A" wp14:editId="0F5A27DD">
+          <wp:inline distT="0" distB="0" distL="0" distR="0" wp14:anchorId="71760983" wp14:editId="5857E165">
             <wp:extent cx="4936671" cy="1603891"/>
             <wp:effectExtent l="0" t="0" r="0" b="0"/>
             <wp:docPr id="2020551550" name="Picture 1"/>
@@ -1887,19 +1954,70 @@
     </w:p>
     <w:p>
       <w:pPr>
-        <w:rPr>
-          <w:rFonts w:ascii="Times New Roman" w:hAnsi="Times New Roman" w:cs="Times New Roman"/>
-          <w:sz w:val="22"/>
-          <w:szCs w:val="22"/>
-        </w:rPr>
-      </w:pPr>
-      <w:r>
-        <w:rPr>
-          <w:rFonts w:ascii="Times New Roman" w:hAnsi="Times New Roman" w:cs="Times New Roman"/>
-          <w:sz w:val="22"/>
-          <w:szCs w:val="22"/>
-        </w:rPr>
-        <w:t>For pricing there are only 2 null values, so we simply fill down the price</w:t>
+        <w:numPr>
+          <w:ilvl w:val="0"/>
+          <w:numId w:val="15"/>
+        </w:numPr>
+        <w:rPr>
+          <w:rFonts w:ascii="Times New Roman" w:hAnsi="Times New Roman" w:cs="Times New Roman"/>
+          <w:sz w:val="22"/>
+          <w:szCs w:val="22"/>
+        </w:rPr>
+      </w:pPr>
+      <w:r>
+        <w:rPr>
+          <w:rFonts w:ascii="Times New Roman" w:hAnsi="Times New Roman" w:cs="Times New Roman"/>
+          <w:b/>
+          <w:bCs/>
+          <w:sz w:val="22"/>
+          <w:szCs w:val="22"/>
+        </w:rPr>
+        <w:t>Pricing</w:t>
+      </w:r>
+      <w:r>
+        <w:rPr>
+          <w:rFonts w:ascii="Times New Roman" w:hAnsi="Times New Roman" w:cs="Times New Roman"/>
+          <w:sz w:val="22"/>
+          <w:szCs w:val="22"/>
+        </w:rPr>
+        <w:br/>
+        <w:t xml:space="preserve">Only two null values were found in the </w:t>
+      </w:r>
+      <w:r>
+        <w:rPr>
+          <w:rFonts w:ascii="Times New Roman" w:hAnsi="Times New Roman" w:cs="Times New Roman"/>
+          <w:i/>
+          <w:iCs/>
+          <w:sz w:val="22"/>
+          <w:szCs w:val="22"/>
+        </w:rPr>
+        <w:t>Price</w:t>
+      </w:r>
+      <w:r>
+        <w:rPr>
+          <w:rFonts w:ascii="Times New Roman" w:hAnsi="Times New Roman" w:cs="Times New Roman"/>
+          <w:sz w:val="22"/>
+          <w:szCs w:val="22"/>
+        </w:rPr>
+        <w:t xml:space="preserve"> column, so the values were filled using the </w:t>
+      </w:r>
+      <w:r>
+        <w:rPr>
+          <w:rFonts w:ascii="Times New Roman" w:hAnsi="Times New Roman" w:cs="Times New Roman"/>
+          <w:b/>
+          <w:bCs/>
+          <w:sz w:val="22"/>
+          <w:szCs w:val="22"/>
+        </w:rPr>
+        <w:t>Fill Down</w:t>
+      </w:r>
+      <w:r>
+        <w:rPr>
+          <w:rFonts w:ascii="Times New Roman" w:hAnsi="Times New Roman" w:cs="Times New Roman"/>
+          <w:sz w:val="22"/>
+          <w:szCs w:val="22"/>
+        </w:rPr>
+        <w:t xml:space="preserve"> method.</w:t>
       </w:r>
     </w:p>
     <w:p>
@@ -1908,42 +2026,10 @@
         <w:outlineLvl w:val="1"/>
         <w:rPr>
           <w:rFonts w:ascii="Times New Roman" w:hAnsi="Times New Roman" w:cs="Times New Roman"/>
-          <w:b/>
-          <w:bCs/>
-          <w:sz w:val="22"/>
-          <w:szCs w:val="22"/>
-        </w:rPr>
-      </w:pPr>
-      <w:r>
-        <w:rPr>
-          <w:rFonts w:ascii="Times New Roman" w:hAnsi="Times New Roman" w:cs="Times New Roman"/>
-          <w:b/>
-          <w:bCs/>
-          <w:sz w:val="22"/>
-          <w:szCs w:val="22"/>
-        </w:rPr>
-        <w:t>3</w:t>
-      </w:r>
-      <w:r>
-        <w:rPr>
-          <w:rFonts w:ascii="Times New Roman" w:hAnsi="Times New Roman" w:cs="Times New Roman"/>
-          <w:b/>
-          <w:bCs/>
-          <w:sz w:val="22"/>
-          <w:szCs w:val="22"/>
-        </w:rPr>
-        <w:t xml:space="preserve"> </w:t>
-      </w:r>
-      <w:r>
-        <w:rPr>
-          <w:rFonts w:ascii="Times New Roman" w:hAnsi="Times New Roman" w:cs="Times New Roman"/>
-          <w:b/>
-          <w:bCs/>
-          <w:sz w:val="22"/>
-          <w:szCs w:val="22"/>
-        </w:rPr>
-        <w:t>Visualization &amp; Analysis</w:t>
-      </w:r>
+          <w:sz w:val="22"/>
+          <w:szCs w:val="22"/>
+        </w:rPr>
+      </w:pPr>
     </w:p>
     <w:p>
       <w:pPr>
@@ -1975,6 +2061,49 @@
           <w:sz w:val="22"/>
           <w:szCs w:val="22"/>
         </w:rPr>
+        <w:t xml:space="preserve"> </w:t>
+      </w:r>
+      <w:r>
+        <w:rPr>
+          <w:rFonts w:ascii="Times New Roman" w:hAnsi="Times New Roman" w:cs="Times New Roman"/>
+          <w:b/>
+          <w:bCs/>
+          <w:sz w:val="22"/>
+          <w:szCs w:val="22"/>
+        </w:rPr>
+        <w:t>Visualization &amp; Analysis</w:t>
+      </w:r>
+    </w:p>
+    <w:p>
+      <w:pPr>
+        <w:spacing w:before="100" w:beforeAutospacing="1" w:after="100" w:afterAutospacing="1" w:line="240" w:lineRule="auto"/>
+        <w:outlineLvl w:val="1"/>
+        <w:rPr>
+          <w:rFonts w:ascii="Times New Roman" w:hAnsi="Times New Roman" w:cs="Times New Roman"/>
+          <w:b/>
+          <w:bCs/>
+          <w:sz w:val="22"/>
+          <w:szCs w:val="22"/>
+        </w:rPr>
+      </w:pPr>
+      <w:r>
+        <w:rPr>
+          <w:rFonts w:ascii="Times New Roman" w:hAnsi="Times New Roman" w:cs="Times New Roman"/>
+          <w:b/>
+          <w:bCs/>
+          <w:sz w:val="22"/>
+          <w:szCs w:val="22"/>
+        </w:rPr>
+        <w:t>3</w:t>
+      </w:r>
+      <w:r>
+        <w:rPr>
+          <w:rFonts w:ascii="Times New Roman" w:hAnsi="Times New Roman" w:cs="Times New Roman"/>
+          <w:b/>
+          <w:bCs/>
+          <w:sz w:val="22"/>
+          <w:szCs w:val="22"/>
+        </w:rPr>
         <w:t>.1</w:t>
       </w:r>
       <w:r>
@@ -1985,7 +2114,7 @@
           <w:sz w:val="22"/>
           <w:szCs w:val="22"/>
         </w:rPr>
-        <w:t xml:space="preserve">. </w:t>
+        <w:t>. K</w:t>
       </w:r>
       <w:proofErr w:type="spellStart"/>
       <w:r>
@@ -1996,7 +2125,7 @@
           <w:sz w:val="22"/>
           <w:szCs w:val="22"/>
         </w:rPr>
-        <w:t>KPI</w:t>
+        <w:t>PI</w:t>
       </w:r>
       <w:proofErr w:type="spellEnd"/>
       <w:r>
@@ -2312,6 +2441,7 @@
           <w:sz w:val="22"/>
           <w:szCs w:val="22"/>
         </w:rPr>
+        <w:lastRenderedPageBreak/>
         <w:t>Reason for Use:</w:t>
       </w:r>
       <w:r>
@@ -2490,7 +2620,6 @@
           <w:sz w:val="22"/>
           <w:szCs w:val="22"/>
         </w:rPr>
-        <w:lastRenderedPageBreak/>
         <w:t>Reason for Use:</w:t>
       </w:r>
       <w:r>
@@ -3063,9 +3192,11 @@
       <w:r>
         <w:rPr>
           <w:rFonts w:ascii="Times New Roman" w:hAnsi="Times New Roman" w:cs="Times New Roman"/>
-          <w:sz w:val="22"/>
-          <w:szCs w:val="22"/>
-        </w:rPr>
+          <w:noProof/>
+          <w:sz w:val="22"/>
+          <w:szCs w:val="22"/>
+        </w:rPr>
+        <w:lastRenderedPageBreak/>
         <w:drawing>
           <wp:inline distT="0" distB="0" distL="0" distR="0" wp14:anchorId="60A315B3" wp14:editId="3D23E06A">
             <wp:extent cx="3919404" cy="2199640"/>
@@ -3127,7 +3258,6 @@
           <w:szCs w:val="22"/>
           <w14:ligatures w14:val="none"/>
         </w:rPr>
-        <w:lastRenderedPageBreak/>
         <w:t>4</w:t>
       </w:r>
       <w:r>
@@ -3652,6 +3782,7 @@
           <w:sz w:val="22"/>
           <w:szCs w:val="22"/>
         </w:rPr>
+        <w:lastRenderedPageBreak/>
         <w:t>Boost Low Sales Days:</w:t>
       </w:r>
       <w:r>
@@ -4657,6 +4788,155 @@
     </w:lvl>
   </w:abstractNum>
   <w:abstractNum w:abstractNumId="7" w15:restartNumberingAfterBreak="0">
+    <w:nsid w:val="35C92053"/>
+    <w:multiLevelType w:val="multilevel"/>
+    <w:tmpl w:val="A1002598"/>
+    <w:lvl w:ilvl="0">
+      <w:start w:val="1"/>
+      <w:numFmt w:val="bullet"/>
+      <w:lvlText w:val=""/>
+      <w:lvlJc w:val="left"/>
+      <w:pPr>
+        <w:tabs>
+          <w:tab w:val="num" w:pos="720"/>
+        </w:tabs>
+        <w:ind w:left="720" w:hanging="360"/>
+      </w:pPr>
+      <w:rPr>
+        <w:rFonts w:ascii="Symbol" w:hAnsi="Symbol" w:hint="default"/>
+        <w:sz w:val="20"/>
+      </w:rPr>
+    </w:lvl>
+    <w:lvl w:ilvl="1" w:tentative="1">
+      <w:start w:val="1"/>
+      <w:numFmt w:val="bullet"/>
+      <w:lvlText w:val="o"/>
+      <w:lvlJc w:val="left"/>
+      <w:pPr>
+        <w:tabs>
+          <w:tab w:val="num" w:pos="1440"/>
+        </w:tabs>
+        <w:ind w:left="1440" w:hanging="360"/>
+      </w:pPr>
+      <w:rPr>
+        <w:rFonts w:ascii="Courier New" w:hAnsi="Courier New" w:hint="default"/>
+        <w:sz w:val="20"/>
+      </w:rPr>
+    </w:lvl>
+    <w:lvl w:ilvl="2" w:tentative="1">
+      <w:start w:val="1"/>
+      <w:numFmt w:val="bullet"/>
+      <w:lvlText w:val=""/>
+      <w:lvlJc w:val="left"/>
+      <w:pPr>
+        <w:tabs>
+          <w:tab w:val="num" w:pos="2160"/>
+        </w:tabs>
+        <w:ind w:left="2160" w:hanging="360"/>
+      </w:pPr>
+      <w:rPr>
+        <w:rFonts w:ascii="Wingdings" w:hAnsi="Wingdings" w:hint="default"/>
+        <w:sz w:val="20"/>
+      </w:rPr>
+    </w:lvl>
+    <w:lvl w:ilvl="3" w:tentative="1">
+      <w:start w:val="1"/>
+      <w:numFmt w:val="bullet"/>
+      <w:lvlText w:val=""/>
+      <w:lvlJc w:val="left"/>
+      <w:pPr>
+        <w:tabs>
+          <w:tab w:val="num" w:pos="2880"/>
+        </w:tabs>
+        <w:ind w:left="2880" w:hanging="360"/>
+      </w:pPr>
+      <w:rPr>
+        <w:rFonts w:ascii="Wingdings" w:hAnsi="Wingdings" w:hint="default"/>
+        <w:sz w:val="20"/>
+      </w:rPr>
+    </w:lvl>
+    <w:lvl w:ilvl="4" w:tentative="1">
+      <w:start w:val="1"/>
+      <w:numFmt w:val="bullet"/>
+      <w:lvlText w:val=""/>
+      <w:lvlJc w:val="left"/>
+      <w:pPr>
+        <w:tabs>
+          <w:tab w:val="num" w:pos="3600"/>
+        </w:tabs>
+        <w:ind w:left="3600" w:hanging="360"/>
+      </w:pPr>
+      <w:rPr>
+        <w:rFonts w:ascii="Wingdings" w:hAnsi="Wingdings" w:hint="default"/>
+        <w:sz w:val="20"/>
+      </w:rPr>
+    </w:lvl>
+    <w:lvl w:ilvl="5" w:tentative="1">
+      <w:start w:val="1"/>
+      <w:numFmt w:val="bullet"/>
+      <w:lvlText w:val=""/>
+      <w:lvlJc w:val="left"/>
+      <w:pPr>
+        <w:tabs>
+          <w:tab w:val="num" w:pos="4320"/>
+        </w:tabs>
+        <w:ind w:left="4320" w:hanging="360"/>
+      </w:pPr>
+      <w:rPr>
+        <w:rFonts w:ascii="Wingdings" w:hAnsi="Wingdings" w:hint="default"/>
+        <w:sz w:val="20"/>
+      </w:rPr>
+    </w:lvl>
+    <w:lvl w:ilvl="6" w:tentative="1">
+      <w:start w:val="1"/>
+      <w:numFmt w:val="bullet"/>
+      <w:lvlText w:val=""/>
+      <w:lvlJc w:val="left"/>
+      <w:pPr>
+        <w:tabs>
+          <w:tab w:val="num" w:pos="5040"/>
+        </w:tabs>
+        <w:ind w:left="5040" w:hanging="360"/>
+      </w:pPr>
+      <w:rPr>
+        <w:rFonts w:ascii="Wingdings" w:hAnsi="Wingdings" w:hint="default"/>
+        <w:sz w:val="20"/>
+      </w:rPr>
+    </w:lvl>
+    <w:lvl w:ilvl="7" w:tentative="1">
+      <w:start w:val="1"/>
+      <w:numFmt w:val="bullet"/>
+      <w:lvlText w:val=""/>
+      <w:lvlJc w:val="left"/>
+      <w:pPr>
+        <w:tabs>
+          <w:tab w:val="num" w:pos="5760"/>
+        </w:tabs>
+        <w:ind w:left="5760" w:hanging="360"/>
+      </w:pPr>
+      <w:rPr>
+        <w:rFonts w:ascii="Wingdings" w:hAnsi="Wingdings" w:hint="default"/>
+        <w:sz w:val="20"/>
+      </w:rPr>
+    </w:lvl>
+    <w:lvl w:ilvl="8" w:tentative="1">
+      <w:start w:val="1"/>
+      <w:numFmt w:val="bullet"/>
+      <w:lvlText w:val=""/>
+      <w:lvlJc w:val="left"/>
+      <w:pPr>
+        <w:tabs>
+          <w:tab w:val="num" w:pos="6480"/>
+        </w:tabs>
+        <w:ind w:left="6480" w:hanging="360"/>
+      </w:pPr>
+      <w:rPr>
+        <w:rFonts w:ascii="Wingdings" w:hAnsi="Wingdings" w:hint="default"/>
+        <w:sz w:val="20"/>
+      </w:rPr>
+    </w:lvl>
+  </w:abstractNum>
+  <w:abstractNum w:abstractNumId="8" w15:restartNumberingAfterBreak="0">
     <w:nsid w:val="36F63C43"/>
     <w:multiLevelType w:val="multilevel"/>
     <w:tmpl w:val="3C48E1E0"/>
@@ -4805,7 +5085,7 @@
       </w:rPr>
     </w:lvl>
   </w:abstractNum>
-  <w:abstractNum w:abstractNumId="8" w15:restartNumberingAfterBreak="0">
+  <w:abstractNum w:abstractNumId="9" w15:restartNumberingAfterBreak="0">
     <w:nsid w:val="3F47589D"/>
     <w:multiLevelType w:val="multilevel"/>
     <w:tmpl w:val="ACC23EEC"/>
@@ -4954,7 +5234,7 @@
       </w:rPr>
     </w:lvl>
   </w:abstractNum>
-  <w:abstractNum w:abstractNumId="9" w15:restartNumberingAfterBreak="0">
+  <w:abstractNum w:abstractNumId="10" w15:restartNumberingAfterBreak="0">
     <w:nsid w:val="439F77B5"/>
     <w:multiLevelType w:val="multilevel"/>
     <w:tmpl w:val="73586090"/>
@@ -5103,7 +5383,7 @@
       </w:rPr>
     </w:lvl>
   </w:abstractNum>
-  <w:abstractNum w:abstractNumId="10" w15:restartNumberingAfterBreak="0">
+  <w:abstractNum w:abstractNumId="11" w15:restartNumberingAfterBreak="0">
     <w:nsid w:val="4CAA626E"/>
     <w:multiLevelType w:val="multilevel"/>
     <w:tmpl w:val="CEC29930"/>
@@ -5252,7 +5532,156 @@
       </w:rPr>
     </w:lvl>
   </w:abstractNum>
-  <w:abstractNum w:abstractNumId="11" w15:restartNumberingAfterBreak="0">
+  <w:abstractNum w:abstractNumId="12" w15:restartNumberingAfterBreak="0">
+    <w:nsid w:val="54243498"/>
+    <w:multiLevelType w:val="multilevel"/>
+    <w:tmpl w:val="C6789D2E"/>
+    <w:lvl w:ilvl="0">
+      <w:start w:val="1"/>
+      <w:numFmt w:val="bullet"/>
+      <w:lvlText w:val=""/>
+      <w:lvlJc w:val="left"/>
+      <w:pPr>
+        <w:tabs>
+          <w:tab w:val="num" w:pos="720"/>
+        </w:tabs>
+        <w:ind w:left="720" w:hanging="360"/>
+      </w:pPr>
+      <w:rPr>
+        <w:rFonts w:ascii="Symbol" w:hAnsi="Symbol" w:hint="default"/>
+        <w:sz w:val="20"/>
+      </w:rPr>
+    </w:lvl>
+    <w:lvl w:ilvl="1" w:tentative="1">
+      <w:start w:val="1"/>
+      <w:numFmt w:val="bullet"/>
+      <w:lvlText w:val="o"/>
+      <w:lvlJc w:val="left"/>
+      <w:pPr>
+        <w:tabs>
+          <w:tab w:val="num" w:pos="1440"/>
+        </w:tabs>
+        <w:ind w:left="1440" w:hanging="360"/>
+      </w:pPr>
+      <w:rPr>
+        <w:rFonts w:ascii="Courier New" w:hAnsi="Courier New" w:hint="default"/>
+        <w:sz w:val="20"/>
+      </w:rPr>
+    </w:lvl>
+    <w:lvl w:ilvl="2" w:tentative="1">
+      <w:start w:val="1"/>
+      <w:numFmt w:val="bullet"/>
+      <w:lvlText w:val=""/>
+      <w:lvlJc w:val="left"/>
+      <w:pPr>
+        <w:tabs>
+          <w:tab w:val="num" w:pos="2160"/>
+        </w:tabs>
+        <w:ind w:left="2160" w:hanging="360"/>
+      </w:pPr>
+      <w:rPr>
+        <w:rFonts w:ascii="Wingdings" w:hAnsi="Wingdings" w:hint="default"/>
+        <w:sz w:val="20"/>
+      </w:rPr>
+    </w:lvl>
+    <w:lvl w:ilvl="3" w:tentative="1">
+      <w:start w:val="1"/>
+      <w:numFmt w:val="bullet"/>
+      <w:lvlText w:val=""/>
+      <w:lvlJc w:val="left"/>
+      <w:pPr>
+        <w:tabs>
+          <w:tab w:val="num" w:pos="2880"/>
+        </w:tabs>
+        <w:ind w:left="2880" w:hanging="360"/>
+      </w:pPr>
+      <w:rPr>
+        <w:rFonts w:ascii="Wingdings" w:hAnsi="Wingdings" w:hint="default"/>
+        <w:sz w:val="20"/>
+      </w:rPr>
+    </w:lvl>
+    <w:lvl w:ilvl="4" w:tentative="1">
+      <w:start w:val="1"/>
+      <w:numFmt w:val="bullet"/>
+      <w:lvlText w:val=""/>
+      <w:lvlJc w:val="left"/>
+      <w:pPr>
+        <w:tabs>
+          <w:tab w:val="num" w:pos="3600"/>
+        </w:tabs>
+        <w:ind w:left="3600" w:hanging="360"/>
+      </w:pPr>
+      <w:rPr>
+        <w:rFonts w:ascii="Wingdings" w:hAnsi="Wingdings" w:hint="default"/>
+        <w:sz w:val="20"/>
+      </w:rPr>
+    </w:lvl>
+    <w:lvl w:ilvl="5" w:tentative="1">
+      <w:start w:val="1"/>
+      <w:numFmt w:val="bullet"/>
+      <w:lvlText w:val=""/>
+      <w:lvlJc w:val="left"/>
+      <w:pPr>
+        <w:tabs>
+          <w:tab w:val="num" w:pos="4320"/>
+        </w:tabs>
+        <w:ind w:left="4320" w:hanging="360"/>
+      </w:pPr>
+      <w:rPr>
+        <w:rFonts w:ascii="Wingdings" w:hAnsi="Wingdings" w:hint="default"/>
+        <w:sz w:val="20"/>
+      </w:rPr>
+    </w:lvl>
+    <w:lvl w:ilvl="6" w:tentative="1">
+      <w:start w:val="1"/>
+      <w:numFmt w:val="bullet"/>
+      <w:lvlText w:val=""/>
+      <w:lvlJc w:val="left"/>
+      <w:pPr>
+        <w:tabs>
+          <w:tab w:val="num" w:pos="5040"/>
+        </w:tabs>
+        <w:ind w:left="5040" w:hanging="360"/>
+      </w:pPr>
+      <w:rPr>
+        <w:rFonts w:ascii="Wingdings" w:hAnsi="Wingdings" w:hint="default"/>
+        <w:sz w:val="20"/>
+      </w:rPr>
+    </w:lvl>
+    <w:lvl w:ilvl="7" w:tentative="1">
+      <w:start w:val="1"/>
+      <w:numFmt w:val="bullet"/>
+      <w:lvlText w:val=""/>
+      <w:lvlJc w:val="left"/>
+      <w:pPr>
+        <w:tabs>
+          <w:tab w:val="num" w:pos="5760"/>
+        </w:tabs>
+        <w:ind w:left="5760" w:hanging="360"/>
+      </w:pPr>
+      <w:rPr>
+        <w:rFonts w:ascii="Wingdings" w:hAnsi="Wingdings" w:hint="default"/>
+        <w:sz w:val="20"/>
+      </w:rPr>
+    </w:lvl>
+    <w:lvl w:ilvl="8" w:tentative="1">
+      <w:start w:val="1"/>
+      <w:numFmt w:val="bullet"/>
+      <w:lvlText w:val=""/>
+      <w:lvlJc w:val="left"/>
+      <w:pPr>
+        <w:tabs>
+          <w:tab w:val="num" w:pos="6480"/>
+        </w:tabs>
+        <w:ind w:left="6480" w:hanging="360"/>
+      </w:pPr>
+      <w:rPr>
+        <w:rFonts w:ascii="Wingdings" w:hAnsi="Wingdings" w:hint="default"/>
+        <w:sz w:val="20"/>
+      </w:rPr>
+    </w:lvl>
+  </w:abstractNum>
+  <w:abstractNum w:abstractNumId="13" w15:restartNumberingAfterBreak="0">
     <w:nsid w:val="57C55ABB"/>
     <w:multiLevelType w:val="multilevel"/>
     <w:tmpl w:val="168A0ABA"/>
@@ -5401,7 +5830,7 @@
       </w:rPr>
     </w:lvl>
   </w:abstractNum>
-  <w:abstractNum w:abstractNumId="12" w15:restartNumberingAfterBreak="0">
+  <w:abstractNum w:abstractNumId="14" w15:restartNumberingAfterBreak="0">
     <w:nsid w:val="5B2D24CB"/>
     <w:multiLevelType w:val="multilevel"/>
     <w:tmpl w:val="01E06B76"/>
@@ -5559,30 +5988,36 @@
     <w:abstractNumId w:val="0"/>
   </w:num>
   <w:num w:numId="5" w16cid:durableId="1836996700">
-    <w:abstractNumId w:val="11"/>
+    <w:abstractNumId w:val="13"/>
   </w:num>
   <w:num w:numId="6" w16cid:durableId="995260889">
     <w:abstractNumId w:val="4"/>
   </w:num>
   <w:num w:numId="7" w16cid:durableId="503057078">
-    <w:abstractNumId w:val="10"/>
+    <w:abstractNumId w:val="11"/>
   </w:num>
   <w:num w:numId="8" w16cid:durableId="1846438600">
     <w:abstractNumId w:val="6"/>
   </w:num>
   <w:num w:numId="9" w16cid:durableId="2000226542">
+    <w:abstractNumId w:val="10"/>
+  </w:num>
+  <w:num w:numId="10" w16cid:durableId="939339393">
     <w:abstractNumId w:val="9"/>
   </w:num>
-  <w:num w:numId="10" w16cid:durableId="939339393">
+  <w:num w:numId="11" w16cid:durableId="1995599448">
     <w:abstractNumId w:val="8"/>
-  </w:num>
-  <w:num w:numId="11" w16cid:durableId="1995599448">
-    <w:abstractNumId w:val="7"/>
   </w:num>
   <w:num w:numId="12" w16cid:durableId="1421872902">
     <w:abstractNumId w:val="2"/>
   </w:num>
   <w:num w:numId="13" w16cid:durableId="954747715">
+    <w:abstractNumId w:val="14"/>
+  </w:num>
+  <w:num w:numId="14" w16cid:durableId="1397777881">
+    <w:abstractNumId w:val="7"/>
+  </w:num>
+  <w:num w:numId="15" w16cid:durableId="885870277">
     <w:abstractNumId w:val="12"/>
   </w:num>
 </w:numbering>
@@ -6191,7 +6626,6 @@
   <w:style w:type="character" w:default="1" w:styleId="DefaultParagraphFont">
     <w:name w:val="Default Paragraph Font"/>
     <w:uiPriority w:val="1"/>
-    <w:semiHidden/>
     <w:unhideWhenUsed/>
   </w:style>
   <w:style w:type="table" w:default="1" w:styleId="TableNormal">

</xml_diff>